<commit_message>
added first use case
</commit_message>
<xml_diff>
--- a/report.docx
+++ b/report.docx
@@ -647,8 +647,8 @@
       </w:tblPr>
       <w:tblGrid>
         <w:gridCol w:w="3936"/>
-        <w:gridCol w:w="1930"/>
-        <w:gridCol w:w="2991"/>
+        <w:gridCol w:w="1929"/>
+        <w:gridCol w:w="2992"/>
       </w:tblGrid>
       <w:tr>
         <w:trPr/>
@@ -718,7 +718,7 @@
         </w:tc>
         <w:tc>
           <w:tcPr>
-            <w:tcW w:w="1930" w:type="dxa"/>
+            <w:tcW w:w="1929" w:type="dxa"/>
             <w:tcBorders>
               <w:top w:val="single" w:sz="8" w:space="0" w:color="000000"/>
               <w:left w:val="single" w:sz="8" w:space="0" w:color="000000"/>
@@ -746,7 +746,7 @@
         </w:tc>
         <w:tc>
           <w:tcPr>
-            <w:tcW w:w="2991" w:type="dxa"/>
+            <w:tcW w:w="2992" w:type="dxa"/>
             <w:tcBorders>
               <w:top w:val="single" w:sz="8" w:space="0" w:color="000000"/>
               <w:left w:val="single" w:sz="8" w:space="0" w:color="000000"/>
@@ -809,7 +809,7 @@
         </w:tc>
         <w:tc>
           <w:tcPr>
-            <w:tcW w:w="1930" w:type="dxa"/>
+            <w:tcW w:w="1929" w:type="dxa"/>
             <w:tcBorders>
               <w:top w:val="single" w:sz="8" w:space="0" w:color="000000"/>
               <w:left w:val="single" w:sz="8" w:space="0" w:color="000000"/>
@@ -837,7 +837,7 @@
         </w:tc>
         <w:tc>
           <w:tcPr>
-            <w:tcW w:w="2991" w:type="dxa"/>
+            <w:tcW w:w="2992" w:type="dxa"/>
             <w:tcBorders>
               <w:top w:val="single" w:sz="8" w:space="0" w:color="000000"/>
               <w:left w:val="single" w:sz="8" w:space="0" w:color="000000"/>
@@ -2996,19 +2996,7 @@
           <w:sz w:val="28"/>
           <w:szCs w:val="28"/>
         </w:rPr>
-        <w:t>B.</w:t>
-      </w:r>
-      <w:r>
-        <w:rPr>
-          <w:b/>
-          <w:i/>
-          <w:caps w:val="false"/>
-          <w:smallCaps w:val="false"/>
-          <w:color w:val="4F81BD"/>
-          <w:sz w:val="28"/>
-          <w:szCs w:val="28"/>
-        </w:rPr>
-        <w:t>1 Servizi (con prioritizzazione)</w:t>
+        <w:t>B.1 Servizi (con prioritizzazione)</w:t>
       </w:r>
     </w:p>
     <w:p>
@@ -3318,19 +3306,7 @@
           <w:sz w:val="28"/>
           <w:szCs w:val="28"/>
         </w:rPr>
-        <w:t>B.</w:t>
-      </w:r>
-      <w:r>
-        <w:rPr>
-          <w:b/>
-          <w:i/>
-          <w:caps w:val="false"/>
-          <w:smallCaps w:val="false"/>
-          <w:color w:val="4F81BD"/>
-          <w:sz w:val="28"/>
-          <w:szCs w:val="28"/>
-        </w:rPr>
-        <w:t>2 Requisiti non Funzionali</w:t>
+        <w:t>B.2 Requisiti non Funzionali</w:t>
       </w:r>
     </w:p>
     <w:p>
@@ -3511,31 +3487,7 @@
           <w:sz w:val="28"/>
           <w:szCs w:val="28"/>
         </w:rPr>
-        <w:t>B.3</w:t>
-      </w:r>
-      <w:r>
-        <w:rPr>
-          <w:b/>
-          <w:i/>
-          <w:caps w:val="false"/>
-          <w:smallCaps w:val="false"/>
-          <w:color w:val="4F81BD"/>
-          <w:sz w:val="28"/>
-          <w:szCs w:val="28"/>
-        </w:rPr>
-        <w:t xml:space="preserve"> Scenari d’uso dettagliati </w:t>
-      </w:r>
-      <w:r>
-        <w:rPr>
-          <w:b/>
-          <w:i/>
-          <w:caps w:val="false"/>
-          <w:smallCaps w:val="false"/>
-          <w:color w:val="4F81BD"/>
-          <w:sz w:val="28"/>
-          <w:szCs w:val="28"/>
-        </w:rPr>
-        <w:t>con relativi Use Case Diagrams</w:t>
+        <w:t>B.3 Scenari d’uso dettagliati con relativi Use Case Diagrams</w:t>
       </w:r>
     </w:p>
     <w:p>
@@ -3545,15 +3497,7 @@
       </w:pPr>
       <w:r>
         <w:rPr/>
-        <w:t>1</w:t>
-      </w:r>
-      <w:r>
-        <w:rPr/>
-        <w:t xml:space="preserve">. </w:t>
-      </w:r>
-      <w:r>
-        <w:rPr/>
-        <w:t>Aggiunta libro</w:t>
+        <w:t>1. Aggiunta libro</w:t>
       </w:r>
     </w:p>
     <w:p>
@@ -3567,7 +3511,15 @@
       </w:pPr>
       <w:r>
         <w:rPr/>
-        <w:t>Click su “aggiungi libro”;</w:t>
+        <w:t>Click su “</w:t>
+      </w:r>
+      <w:r>
+        <w:rPr/>
+        <w:t>A</w:t>
+      </w:r>
+      <w:r>
+        <w:rPr/>
+        <w:t>ggiungi libro”;</w:t>
       </w:r>
     </w:p>
     <w:p>
@@ -3610,6 +3562,61 @@
       <w:r>
         <w:rPr/>
         <w:t>Salva.</w:t>
+      </w:r>
+    </w:p>
+    <w:p>
+      <w:pPr>
+        <w:pStyle w:val="normal1"/>
+        <w:rPr/>
+      </w:pPr>
+      <w:r>
+        <w:rPr/>
+        <w:drawing>
+          <wp:anchor behindDoc="0" distT="0" distB="0" distL="0" distR="0" simplePos="0" locked="0" layoutInCell="0" allowOverlap="1" relativeHeight="28">
+            <wp:simplePos x="0" y="0"/>
+            <wp:positionH relativeFrom="column">
+              <wp:align>center</wp:align>
+            </wp:positionH>
+            <wp:positionV relativeFrom="paragraph">
+              <wp:posOffset>635</wp:posOffset>
+            </wp:positionV>
+            <wp:extent cx="5093970" cy="575945"/>
+            <wp:effectExtent l="0" t="0" r="0" b="0"/>
+            <wp:wrapSquare wrapText="largest"/>
+            <wp:docPr id="7" name="Image1" descr=""/>
+            <wp:cNvGraphicFramePr>
+              <a:graphicFrameLocks xmlns:a="http://schemas.openxmlformats.org/drawingml/2006/main" noChangeAspect="1"/>
+            </wp:cNvGraphicFramePr>
+            <a:graphic xmlns:a="http://schemas.openxmlformats.org/drawingml/2006/main">
+              <a:graphicData uri="http://schemas.openxmlformats.org/drawingml/2006/picture">
+                <pic:pic xmlns:pic="http://schemas.openxmlformats.org/drawingml/2006/picture">
+                  <pic:nvPicPr>
+                    <pic:cNvPr id="7" name="Image1" descr=""/>
+                    <pic:cNvPicPr>
+                      <a:picLocks noChangeAspect="1" noChangeArrowheads="1"/>
+                    </pic:cNvPicPr>
+                  </pic:nvPicPr>
+                  <pic:blipFill>
+                    <a:blip r:embed="rId2"/>
+                    <a:stretch>
+                      <a:fillRect/>
+                    </a:stretch>
+                  </pic:blipFill>
+                  <pic:spPr bwMode="auto">
+                    <a:xfrm>
+                      <a:off x="0" y="0"/>
+                      <a:ext cx="5093970" cy="575945"/>
+                    </a:xfrm>
+                    <a:prstGeom prst="rect">
+                      <a:avLst/>
+                    </a:prstGeom>
+                    <a:noFill/>
+                  </pic:spPr>
+                </pic:pic>
+              </a:graphicData>
+            </a:graphic>
+          </wp:anchor>
+        </w:drawing>
       </w:r>
     </w:p>
     <w:p>
@@ -3637,7 +3644,7 @@
               <wp:inline distT="0" distB="0" distL="0" distR="0">
                 <wp:extent cx="5486400" cy="19050"/>
                 <wp:effectExtent l="0" t="0" r="0" b="0"/>
-                <wp:docPr id="7" name="Shape16"/>
+                <wp:docPr id="8" name="Shape16"/>
                 <a:graphic xmlns:a="http://schemas.openxmlformats.org/drawingml/2006/main">
                   <a:graphicData uri="http://schemas.microsoft.com/office/word/2010/wordprocessingShape">
                     <wps:wsp>
@@ -3713,7 +3720,7 @@
               <wp:inline distT="0" distB="0" distL="0" distR="0">
                 <wp:extent cx="5486400" cy="19050"/>
                 <wp:effectExtent l="0" t="0" r="0" b="0"/>
-                <wp:docPr id="8" name="Shape17"/>
+                <wp:docPr id="9" name="Shape17"/>
                 <a:graphic xmlns:a="http://schemas.openxmlformats.org/drawingml/2006/main">
                   <a:graphicData uri="http://schemas.microsoft.com/office/word/2010/wordprocessingShape">
                     <wps:wsp>
@@ -3854,7 +3861,7 @@
               <wp:inline distT="0" distB="0" distL="0" distR="0">
                 <wp:extent cx="5486400" cy="19050"/>
                 <wp:effectExtent l="0" t="0" r="0" b="0"/>
-                <wp:docPr id="9" name="Shape18"/>
+                <wp:docPr id="10" name="Shape18"/>
                 <a:graphic xmlns:a="http://schemas.openxmlformats.org/drawingml/2006/main">
                   <a:graphicData uri="http://schemas.microsoft.com/office/word/2010/wordprocessingShape">
                     <wps:wsp>
@@ -3996,7 +4003,7 @@
               <wp:inline distT="0" distB="0" distL="0" distR="0">
                 <wp:extent cx="5486400" cy="19050"/>
                 <wp:effectExtent l="0" t="0" r="0" b="0"/>
-                <wp:docPr id="10" name="Shape19"/>
+                <wp:docPr id="11" name="Shape19"/>
                 <a:graphic xmlns:a="http://schemas.openxmlformats.org/drawingml/2006/main">
                   <a:graphicData uri="http://schemas.microsoft.com/office/word/2010/wordprocessingShape">
                     <wps:wsp>
@@ -4071,7 +4078,7 @@
               <wp:inline distT="0" distB="0" distL="0" distR="0">
                 <wp:extent cx="5486400" cy="19050"/>
                 <wp:effectExtent l="0" t="0" r="0" b="0"/>
-                <wp:docPr id="11" name="Shape20"/>
+                <wp:docPr id="12" name="Shape20"/>
                 <a:graphic xmlns:a="http://schemas.openxmlformats.org/drawingml/2006/main">
                   <a:graphicData uri="http://schemas.microsoft.com/office/word/2010/wordprocessingShape">
                     <wps:wsp>
@@ -4192,7 +4199,7 @@
               <wp:inline distT="0" distB="0" distL="0" distR="0">
                 <wp:extent cx="5486400" cy="19050"/>
                 <wp:effectExtent l="0" t="0" r="0" b="0"/>
-                <wp:docPr id="12" name="Shape21"/>
+                <wp:docPr id="13" name="Shape21"/>
                 <a:graphic xmlns:a="http://schemas.openxmlformats.org/drawingml/2006/main">
                   <a:graphicData uri="http://schemas.microsoft.com/office/word/2010/wordprocessingShape">
                     <wps:wsp>
@@ -4256,7 +4263,7 @@
               <wp:inline distT="0" distB="0" distL="0" distR="0">
                 <wp:extent cx="5486400" cy="19050"/>
                 <wp:effectExtent l="0" t="0" r="0" b="0"/>
-                <wp:docPr id="13" name="Shape22"/>
+                <wp:docPr id="14" name="Shape22"/>
                 <a:graphic xmlns:a="http://schemas.openxmlformats.org/drawingml/2006/main">
                   <a:graphicData uri="http://schemas.microsoft.com/office/word/2010/wordprocessingShape">
                     <wps:wsp>
@@ -4356,7 +4363,7 @@
               <wp:inline distT="0" distB="0" distL="0" distR="0">
                 <wp:extent cx="5486400" cy="19050"/>
                 <wp:effectExtent l="0" t="0" r="0" b="127000"/>
-                <wp:docPr id="14" name="Shape25"/>
+                <wp:docPr id="15" name="Shape25"/>
                 <a:graphic xmlns:a="http://schemas.openxmlformats.org/drawingml/2006/main">
                   <a:graphicData uri="http://schemas.microsoft.com/office/word/2010/wordprocessingShape">
                     <wps:wsp>
@@ -4474,7 +4481,7 @@
               <wp:inline distT="0" distB="0" distL="0" distR="0">
                 <wp:extent cx="5486400" cy="19050"/>
                 <wp:effectExtent l="0" t="0" r="0" b="0"/>
-                <wp:docPr id="15" name="Shape26"/>
+                <wp:docPr id="16" name="Shape26"/>
                 <a:graphic xmlns:a="http://schemas.openxmlformats.org/drawingml/2006/main">
                   <a:graphicData uri="http://schemas.microsoft.com/office/word/2010/wordprocessingShape">
                     <wps:wsp>
@@ -4607,7 +4614,7 @@
               <wp:inline distT="0" distB="0" distL="0" distR="0">
                 <wp:extent cx="5486400" cy="19050"/>
                 <wp:effectExtent l="0" t="0" r="0" b="0"/>
-                <wp:docPr id="16" name="Shape27"/>
+                <wp:docPr id="17" name="Shape27"/>
                 <a:graphic xmlns:a="http://schemas.openxmlformats.org/drawingml/2006/main">
                   <a:graphicData uri="http://schemas.microsoft.com/office/word/2010/wordprocessingShape">
                     <wps:wsp>
@@ -4691,7 +4698,7 @@
               <wp:inline distT="0" distB="0" distL="0" distR="0">
                 <wp:extent cx="5486400" cy="19050"/>
                 <wp:effectExtent l="0" t="0" r="0" b="0"/>
-                <wp:docPr id="17" name="Shape28"/>
+                <wp:docPr id="18" name="Shape28"/>
                 <a:graphic xmlns:a="http://schemas.openxmlformats.org/drawingml/2006/main">
                   <a:graphicData uri="http://schemas.microsoft.com/office/word/2010/wordprocessingShape">
                     <wps:wsp>
@@ -4772,7 +4779,7 @@
               <wp:inline distT="0" distB="0" distL="0" distR="0">
                 <wp:extent cx="5486400" cy="19050"/>
                 <wp:effectExtent l="0" t="0" r="0" b="127000"/>
-                <wp:docPr id="18" name="Shape29"/>
+                <wp:docPr id="19" name="Shape29"/>
                 <a:graphic xmlns:a="http://schemas.openxmlformats.org/drawingml/2006/main">
                   <a:graphicData uri="http://schemas.microsoft.com/office/word/2010/wordprocessingShape">
                     <wps:wsp>
@@ -5000,7 +5007,7 @@
               <wp:inline distT="0" distB="0" distL="0" distR="0">
                 <wp:extent cx="5486400" cy="19050"/>
                 <wp:effectExtent l="0" t="0" r="0" b="0"/>
-                <wp:docPr id="19" name="Shape30"/>
+                <wp:docPr id="20" name="Shape30"/>
                 <a:graphic xmlns:a="http://schemas.openxmlformats.org/drawingml/2006/main">
                   <a:graphicData uri="http://schemas.microsoft.com/office/word/2010/wordprocessingShape">
                     <wps:wsp>
@@ -5186,7 +5193,7 @@
               <wp:inline distT="0" distB="0" distL="0" distR="0">
                 <wp:extent cx="5486400" cy="19050"/>
                 <wp:effectExtent l="0" t="0" r="0" b="0"/>
-                <wp:docPr id="20" name="Shape31"/>
+                <wp:docPr id="21" name="Shape31"/>
                 <a:graphic xmlns:a="http://schemas.openxmlformats.org/drawingml/2006/main">
                   <a:graphicData uri="http://schemas.microsoft.com/office/word/2010/wordprocessingShape">
                     <wps:wsp>
@@ -5353,7 +5360,7 @@
               <wp:inline distT="0" distB="0" distL="0" distR="0">
                 <wp:extent cx="5486400" cy="19050"/>
                 <wp:effectExtent l="0" t="0" r="0" b="0"/>
-                <wp:docPr id="21" name="Shape32"/>
+                <wp:docPr id="22" name="Shape32"/>
                 <a:graphic xmlns:a="http://schemas.openxmlformats.org/drawingml/2006/main">
                   <a:graphicData uri="http://schemas.microsoft.com/office/word/2010/wordprocessingShape">
                     <wps:wsp>
@@ -5431,7 +5438,7 @@
               <wp:inline distT="0" distB="0" distL="0" distR="0">
                 <wp:extent cx="5486400" cy="19050"/>
                 <wp:effectExtent l="0" t="0" r="0" b="0"/>
-                <wp:docPr id="22" name="Shape33"/>
+                <wp:docPr id="23" name="Shape33"/>
                 <a:graphic xmlns:a="http://schemas.openxmlformats.org/drawingml/2006/main">
                   <a:graphicData uri="http://schemas.microsoft.com/office/word/2010/wordprocessingShape">
                     <wps:wsp>
@@ -5518,7 +5525,7 @@
               <wp:inline distT="0" distB="0" distL="0" distR="0">
                 <wp:extent cx="5486400" cy="19050"/>
                 <wp:effectExtent l="0" t="0" r="0" b="0"/>
-                <wp:docPr id="23" name="Shape34"/>
+                <wp:docPr id="24" name="Shape34"/>
                 <a:graphic xmlns:a="http://schemas.openxmlformats.org/drawingml/2006/main">
                   <a:graphicData uri="http://schemas.microsoft.com/office/word/2010/wordprocessingShape">
                     <wps:wsp>
@@ -5593,7 +5600,7 @@
               <wp:inline distT="0" distB="0" distL="0" distR="0">
                 <wp:extent cx="5486400" cy="19050"/>
                 <wp:effectExtent l="0" t="0" r="0" b="0"/>
-                <wp:docPr id="24" name="Shape35"/>
+                <wp:docPr id="25" name="Shape35"/>
                 <a:graphic xmlns:a="http://schemas.openxmlformats.org/drawingml/2006/main">
                   <a:graphicData uri="http://schemas.microsoft.com/office/word/2010/wordprocessingShape">
                     <wps:wsp>
@@ -5661,7 +5668,7 @@
             <wp:extent cx="990600" cy="1009650"/>
             <wp:effectExtent l="0" t="0" r="0" b="0"/>
             <wp:wrapSquare wrapText="bothSides"/>
-            <wp:docPr id="25" name="image1.png" descr=""/>
+            <wp:docPr id="26" name="image1.png" descr=""/>
             <wp:cNvGraphicFramePr>
               <a:graphicFrameLocks xmlns:a="http://schemas.openxmlformats.org/drawingml/2006/main" noChangeAspect="1"/>
             </wp:cNvGraphicFramePr>
@@ -5669,13 +5676,13 @@
               <a:graphicData uri="http://schemas.openxmlformats.org/drawingml/2006/picture">
                 <pic:pic xmlns:pic="http://schemas.openxmlformats.org/drawingml/2006/picture">
                   <pic:nvPicPr>
-                    <pic:cNvPr id="25" name="image1.png" descr=""/>
+                    <pic:cNvPr id="26" name="image1.png" descr=""/>
                     <pic:cNvPicPr>
                       <a:picLocks noChangeAspect="1" noChangeArrowheads="1"/>
                     </pic:cNvPicPr>
                   </pic:nvPicPr>
                   <pic:blipFill>
-                    <a:blip r:embed="rId2"/>
+                    <a:blip r:embed="rId3"/>
                     <a:stretch>
                       <a:fillRect/>
                     </a:stretch>
@@ -5723,7 +5730,7 @@
               <wp:inline distT="0" distB="0" distL="0" distR="0">
                 <wp:extent cx="5486400" cy="19050"/>
                 <wp:effectExtent l="0" t="0" r="0" b="0"/>
-                <wp:docPr id="26" name="Shape36"/>
+                <wp:docPr id="27" name="Shape36"/>
                 <a:graphic xmlns:a="http://schemas.openxmlformats.org/drawingml/2006/main">
                   <a:graphicData uri="http://schemas.microsoft.com/office/word/2010/wordprocessingShape">
                     <wps:wsp>
@@ -5882,12 +5889,12 @@
       </w:r>
     </w:p>
     <w:sectPr>
-      <w:headerReference w:type="even" r:id="rId3"/>
-      <w:headerReference w:type="default" r:id="rId4"/>
-      <w:headerReference w:type="first" r:id="rId5"/>
-      <w:footerReference w:type="even" r:id="rId6"/>
-      <w:footerReference w:type="default" r:id="rId7"/>
-      <w:footerReference w:type="first" r:id="rId8"/>
+      <w:headerReference w:type="even" r:id="rId4"/>
+      <w:headerReference w:type="default" r:id="rId5"/>
+      <w:headerReference w:type="first" r:id="rId6"/>
+      <w:footerReference w:type="even" r:id="rId7"/>
+      <w:footerReference w:type="default" r:id="rId8"/>
+      <w:footerReference w:type="first" r:id="rId9"/>
       <w:type w:val="nextPage"/>
       <w:pgSz w:w="12240" w:h="15840"/>
       <w:pgMar w:left="1800" w:right="1800" w:gutter="0" w:header="0" w:top="1440" w:footer="720" w:bottom="1440"/>
@@ -8484,8 +8491,8 @@
       <w:szCs w:val="22"/>
     </w:rPr>
   </w:style>
-  <w:style w:type="character" w:styleId="Bulletsuser">
-    <w:name w:val="Bullets (user)"/>
+  <w:style w:type="character" w:styleId="Bullets">
+    <w:name w:val="Bullets"/>
     <w:qFormat/>
     <w:rPr>
       <w:rFonts w:ascii="OpenSymbol" w:hAnsi="OpenSymbol" w:eastAsia="OpenSymbol" w:cs="OpenSymbol"/>
@@ -8496,8 +8503,8 @@
     <w:qFormat/>
     <w:rPr/>
   </w:style>
-  <w:style w:type="character" w:styleId="Bullets">
-    <w:name w:val="Bullets"/>
+  <w:style w:type="character" w:styleId="Bulletsuser">
+    <w:name w:val="Bullets (user)"/>
     <w:qFormat/>
     <w:rPr>
       <w:rFonts w:ascii="OpenSymbol" w:hAnsi="OpenSymbol" w:eastAsia="OpenSymbol" w:cs="OpenSymbol"/>

</xml_diff>